<commit_message>
Cambio de la categoria profecional, de Junior a Trainee
</commit_message>
<xml_diff>
--- a/Documentacion IEEE 830 version T. Lencina.docx
+++ b/Documentacion IEEE 830 version T. Lencina.docx
@@ -3631,12 +3631,14 @@
                 <w:color w:val="000000"/>
               </w:rPr>
             </w:pPr>
-            <w:r>
-              <w:rPr>
-                <w:color w:val="000000"/>
-              </w:rPr>
-              <w:t>Junior</w:t>
-            </w:r>
+            <w:proofErr w:type="spellStart"/>
+            <w:r>
+              <w:rPr>
+                <w:color w:val="000000"/>
+              </w:rPr>
+              <w:t>Trainee</w:t>
+            </w:r>
+            <w:proofErr w:type="spellEnd"/>
           </w:p>
         </w:tc>
       </w:tr>
@@ -4154,12 +4156,14 @@
                 <w:color w:val="000000"/>
               </w:rPr>
             </w:pPr>
-            <w:r>
-              <w:rPr>
-                <w:color w:val="000000"/>
-              </w:rPr>
-              <w:t>Junior</w:t>
-            </w:r>
+            <w:proofErr w:type="spellStart"/>
+            <w:r>
+              <w:rPr>
+                <w:color w:val="000000"/>
+              </w:rPr>
+              <w:t>Trainee</w:t>
+            </w:r>
+            <w:proofErr w:type="spellEnd"/>
           </w:p>
         </w:tc>
       </w:tr>
@@ -4667,12 +4671,14 @@
                 <w:color w:val="000000"/>
               </w:rPr>
             </w:pPr>
-            <w:r>
-              <w:rPr>
-                <w:color w:val="000000"/>
-              </w:rPr>
-              <w:t>Junior</w:t>
-            </w:r>
+            <w:proofErr w:type="spellStart"/>
+            <w:r>
+              <w:rPr>
+                <w:color w:val="000000"/>
+              </w:rPr>
+              <w:t>Trainee</w:t>
+            </w:r>
+            <w:proofErr w:type="spellEnd"/>
           </w:p>
         </w:tc>
       </w:tr>
@@ -5170,12 +5176,14 @@
                 <w:color w:val="000000"/>
               </w:rPr>
             </w:pPr>
-            <w:r>
-              <w:rPr>
-                <w:color w:val="000000"/>
-              </w:rPr>
-              <w:t>Junior</w:t>
-            </w:r>
+            <w:proofErr w:type="spellStart"/>
+            <w:r>
+              <w:rPr>
+                <w:color w:val="000000"/>
+              </w:rPr>
+              <w:t>Trainee</w:t>
+            </w:r>
+            <w:proofErr w:type="spellEnd"/>
           </w:p>
         </w:tc>
       </w:tr>
@@ -5690,12 +5698,14 @@
                 <w:color w:val="000000"/>
               </w:rPr>
             </w:pPr>
-            <w:r>
-              <w:rPr>
-                <w:color w:val="000000"/>
-              </w:rPr>
-              <w:t>Junior</w:t>
-            </w:r>
+            <w:proofErr w:type="spellStart"/>
+            <w:r>
+              <w:rPr>
+                <w:color w:val="000000"/>
+              </w:rPr>
+              <w:t>Trainee</w:t>
+            </w:r>
+            <w:proofErr w:type="spellEnd"/>
           </w:p>
         </w:tc>
       </w:tr>
@@ -5783,13 +5793,7 @@
               <w:rPr>
                 <w:color w:val="000000"/>
               </w:rPr>
-              <w:t>Responsable de la lógica del código</w:t>
-            </w:r>
-            <w:r>
-              <w:rPr>
-                <w:color w:val="000000"/>
-              </w:rPr>
-              <w:t xml:space="preserve"> y de la organización en la base de datos</w:t>
+              <w:t>Responsable de la lógica del código y de la organización en la base de datos</w:t>
             </w:r>
           </w:p>
         </w:tc>
@@ -6190,12 +6194,14 @@
                 <w:color w:val="000000"/>
               </w:rPr>
             </w:pPr>
-            <w:r>
-              <w:rPr>
-                <w:color w:val="000000"/>
-              </w:rPr>
-              <w:t>Junior</w:t>
-            </w:r>
+            <w:proofErr w:type="spellStart"/>
+            <w:r>
+              <w:rPr>
+                <w:color w:val="000000"/>
+              </w:rPr>
+              <w:t>Trainee</w:t>
+            </w:r>
+            <w:proofErr w:type="spellEnd"/>
           </w:p>
         </w:tc>
       </w:tr>
@@ -6678,12 +6684,14 @@
                 <w:color w:val="000000"/>
               </w:rPr>
             </w:pPr>
-            <w:r>
-              <w:rPr>
-                <w:color w:val="000000"/>
-              </w:rPr>
-              <w:t>Junior</w:t>
-            </w:r>
+            <w:proofErr w:type="spellStart"/>
+            <w:r>
+              <w:rPr>
+                <w:color w:val="000000"/>
+              </w:rPr>
+              <w:t>Trainee</w:t>
+            </w:r>
+            <w:proofErr w:type="spellEnd"/>
           </w:p>
         </w:tc>
       </w:tr>
@@ -7161,12 +7169,14 @@
                 <w:color w:val="000000"/>
               </w:rPr>
             </w:pPr>
-            <w:r>
-              <w:rPr>
-                <w:color w:val="000000"/>
-              </w:rPr>
-              <w:t>Junior</w:t>
-            </w:r>
+            <w:proofErr w:type="spellStart"/>
+            <w:r>
+              <w:rPr>
+                <w:color w:val="000000"/>
+              </w:rPr>
+              <w:t>Trainee</w:t>
+            </w:r>
+            <w:proofErr w:type="spellEnd"/>
           </w:p>
         </w:tc>
       </w:tr>
@@ -7636,12 +7646,14 @@
                 <w:color w:val="000000"/>
               </w:rPr>
             </w:pPr>
-            <w:r>
-              <w:rPr>
-                <w:color w:val="000000"/>
-              </w:rPr>
-              <w:t>Junior</w:t>
-            </w:r>
+            <w:proofErr w:type="spellStart"/>
+            <w:r>
+              <w:rPr>
+                <w:color w:val="000000"/>
+              </w:rPr>
+              <w:t>Trainee</w:t>
+            </w:r>
+            <w:proofErr w:type="spellEnd"/>
           </w:p>
         </w:tc>
       </w:tr>
@@ -8110,14 +8122,17 @@
               <w:jc w:val="both"/>
               <w:rPr>
                 <w:color w:val="000000"/>
-              </w:rPr>
-            </w:pPr>
-            <w:r>
-              <w:rPr>
-                <w:color w:val="000000"/>
-              </w:rPr>
-              <w:t>Junior</w:t>
-            </w:r>
+                <w:u w:val="single"/>
+              </w:rPr>
+            </w:pPr>
+            <w:r>
+              <w:rPr>
+                <w:color w:val="000000"/>
+              </w:rPr>
+              <w:t>Trainee</w:t>
+            </w:r>
+            <w:bookmarkStart w:id="8" w:name="_GoBack"/>
+            <w:bookmarkEnd w:id="8"/>
           </w:p>
         </w:tc>
       </w:tr>
@@ -8369,8 +8384,8 @@
           <w:lang w:val="en-US"/>
         </w:rPr>
       </w:pPr>
-      <w:bookmarkStart w:id="8" w:name="_4d34og8" w:colFirst="0" w:colLast="0"/>
-      <w:bookmarkEnd w:id="8"/>
+      <w:bookmarkStart w:id="9" w:name="_4d34og8" w:colFirst="0" w:colLast="0"/>
+      <w:bookmarkEnd w:id="9"/>
     </w:p>
     <w:p>
       <w:pPr>
@@ -9169,8 +9184,8 @@
           <w:color w:val="FF0000"/>
         </w:rPr>
       </w:pPr>
-      <w:bookmarkStart w:id="9" w:name="_2s8eyo1" w:colFirst="0" w:colLast="0"/>
-      <w:bookmarkEnd w:id="9"/>
+      <w:bookmarkStart w:id="10" w:name="_2s8eyo1" w:colFirst="0" w:colLast="0"/>
+      <w:bookmarkEnd w:id="10"/>
     </w:p>
     <w:p>
       <w:pPr>
@@ -9444,8 +9459,8 @@
           <w:color w:val="FF0000"/>
         </w:rPr>
       </w:pPr>
-      <w:bookmarkStart w:id="10" w:name="_17dp8vu" w:colFirst="0" w:colLast="0"/>
-      <w:bookmarkEnd w:id="10"/>
+      <w:bookmarkStart w:id="11" w:name="_17dp8vu" w:colFirst="0" w:colLast="0"/>
+      <w:bookmarkEnd w:id="11"/>
     </w:p>
     <w:p>
       <w:pPr>
@@ -9494,8 +9509,8 @@
           <w:color w:val="000000"/>
         </w:rPr>
       </w:pPr>
-      <w:bookmarkStart w:id="11" w:name="_3rdcrjn" w:colFirst="0" w:colLast="0"/>
-      <w:bookmarkEnd w:id="11"/>
+      <w:bookmarkStart w:id="12" w:name="_3rdcrjn" w:colFirst="0" w:colLast="0"/>
+      <w:bookmarkEnd w:id="12"/>
       <w:r>
         <w:rPr>
           <w:color w:val="000000"/>
@@ -9640,8 +9655,6 @@
         </w:rPr>
         <w:t>También queda registrado quienes fueron los desarrolladores que intervinieron en el proyecto.</w:t>
       </w:r>
-      <w:bookmarkStart w:id="12" w:name="_GoBack"/>
-      <w:bookmarkEnd w:id="12"/>
     </w:p>
     <w:p>
       <w:pPr>
@@ -9767,34 +9780,13 @@
         <w:t xml:space="preserve"> será un producto diseñado para trabajar en entornos WEB, lo que permitirá </w:t>
       </w:r>
       <w:r>
-        <w:t xml:space="preserve">actualizar </w:t>
-      </w:r>
-      <w:r>
-        <w:t>los</w:t>
-      </w:r>
-      <w:r>
-        <w:t xml:space="preserve"> valores de cotización</w:t>
-      </w:r>
-      <w:r>
-        <w:t xml:space="preserve"> de las inversiones</w:t>
-      </w:r>
-      <w:r>
-        <w:t xml:space="preserve"> en tiempo real</w:t>
-      </w:r>
-      <w:r>
-        <w:t xml:space="preserve"> y </w:t>
+        <w:t xml:space="preserve">actualizar los valores de cotización de las inversiones en tiempo real y </w:t>
       </w:r>
       <w:r>
         <w:t>su util</w:t>
       </w:r>
       <w:r>
-        <w:t xml:space="preserve">ización de forma rápida </w:t>
-      </w:r>
-      <w:r>
-        <w:t>y</w:t>
-      </w:r>
-      <w:r>
-        <w:t xml:space="preserve"> eficaz</w:t>
+        <w:t>ización de forma rápida y eficaz</w:t>
       </w:r>
       <w:r>
         <w:t>. Esté sistema funciona grac</w:t>

</xml_diff>

<commit_message>
Agregue personal involucrado y restricciones
</commit_message>
<xml_diff>
--- a/Documentacion IEEE 830 version T. Lencina.docx
+++ b/Documentacion IEEE 830 version T. Lencina.docx
@@ -4768,6 +4768,12 @@
               </w:rPr>
               <w:t>Diseñar la interfaz del sitio</w:t>
             </w:r>
+            <w:r>
+              <w:rPr>
+                <w:color w:val="000000"/>
+              </w:rPr>
+              <w:t>, armar el mapa de sitio</w:t>
+            </w:r>
           </w:p>
         </w:tc>
       </w:tr>
@@ -5230,6 +5236,7 @@
                 <w:b/>
                 <w:color w:val="000000"/>
               </w:rPr>
+              <w:lastRenderedPageBreak/>
               <w:t>Responsabilidad</w:t>
             </w:r>
           </w:p>
@@ -5272,6 +5279,12 @@
                 <w:color w:val="000000"/>
               </w:rPr>
               <w:t>Diseñar la interfaz del sitio</w:t>
+            </w:r>
+            <w:r>
+              <w:rPr>
+                <w:color w:val="000000"/>
+              </w:rPr>
+              <w:t>, colaborar en la estructura del sitio</w:t>
             </w:r>
           </w:p>
         </w:tc>
@@ -5319,7 +5332,6 @@
                 <w:b/>
                 <w:color w:val="000000"/>
               </w:rPr>
-              <w:lastRenderedPageBreak/>
               <w:t>Información de contacto</w:t>
             </w:r>
           </w:p>
@@ -6111,6 +6123,20 @@
                 <w:color w:val="000000"/>
               </w:rPr>
             </w:pPr>
+            <w:r>
+              <w:rPr>
+                <w:color w:val="000000"/>
+              </w:rPr>
+              <w:t xml:space="preserve">Desarrollador </w:t>
+            </w:r>
+            <w:proofErr w:type="spellStart"/>
+            <w:r>
+              <w:rPr>
+                <w:color w:val="000000"/>
+              </w:rPr>
+              <w:t>frontend</w:t>
+            </w:r>
+            <w:proofErr w:type="spellEnd"/>
           </w:p>
         </w:tc>
       </w:tr>
@@ -6285,6 +6311,12 @@
                 <w:color w:val="000000"/>
               </w:rPr>
             </w:pPr>
+            <w:r>
+              <w:rPr>
+                <w:color w:val="000000"/>
+              </w:rPr>
+              <w:t xml:space="preserve">Colaborador en la interfaz </w:t>
+            </w:r>
           </w:p>
         </w:tc>
       </w:tr>
@@ -6601,6 +6633,12 @@
                 <w:color w:val="000000"/>
               </w:rPr>
             </w:pPr>
+            <w:r>
+              <w:rPr>
+                <w:color w:val="000000"/>
+              </w:rPr>
+              <w:t>Arquitecta en la base de datos</w:t>
+            </w:r>
           </w:p>
         </w:tc>
       </w:tr>
@@ -6775,6 +6813,12 @@
                 <w:color w:val="000000"/>
               </w:rPr>
             </w:pPr>
+            <w:r>
+              <w:rPr>
+                <w:color w:val="000000"/>
+              </w:rPr>
+              <w:t>Crear, organizar y administrar eficientemente la BD</w:t>
+            </w:r>
           </w:p>
         </w:tc>
       </w:tr>
@@ -7086,6 +7130,20 @@
                 <w:color w:val="000000"/>
               </w:rPr>
             </w:pPr>
+            <w:r>
+              <w:rPr>
+                <w:color w:val="000000"/>
+              </w:rPr>
+              <w:t xml:space="preserve">Desarrollador </w:t>
+            </w:r>
+            <w:proofErr w:type="spellStart"/>
+            <w:r>
+              <w:rPr>
+                <w:color w:val="000000"/>
+              </w:rPr>
+              <w:t>frontend</w:t>
+            </w:r>
+            <w:proofErr w:type="spellEnd"/>
           </w:p>
         </w:tc>
       </w:tr>
@@ -7260,6 +7318,12 @@
                 <w:color w:val="000000"/>
               </w:rPr>
             </w:pPr>
+            <w:r>
+              <w:rPr>
+                <w:color w:val="000000"/>
+              </w:rPr>
+              <w:t>Responsable y colaborador de la interfaz</w:t>
+            </w:r>
           </w:p>
         </w:tc>
       </w:tr>
@@ -7563,6 +7627,12 @@
                 <w:color w:val="000000"/>
               </w:rPr>
             </w:pPr>
+            <w:r>
+              <w:rPr>
+                <w:color w:val="000000"/>
+              </w:rPr>
+              <w:t>Arquitecto en la base de datos</w:t>
+            </w:r>
           </w:p>
         </w:tc>
       </w:tr>
@@ -7737,6 +7807,12 @@
                 <w:color w:val="000000"/>
               </w:rPr>
             </w:pPr>
+            <w:r>
+              <w:rPr>
+                <w:color w:val="000000"/>
+              </w:rPr>
+              <w:t>Crear, organizar y administrar eficientemente la BD</w:t>
+            </w:r>
           </w:p>
         </w:tc>
       </w:tr>
@@ -8041,6 +8117,12 @@
                 <w:color w:val="000000"/>
               </w:rPr>
             </w:pPr>
+            <w:r>
+              <w:rPr>
+                <w:color w:val="000000"/>
+              </w:rPr>
+              <w:t>Arquitecto en la base de datos</w:t>
+            </w:r>
           </w:p>
         </w:tc>
       </w:tr>
@@ -8125,14 +8207,14 @@
                 <w:u w:val="single"/>
               </w:rPr>
             </w:pPr>
+            <w:proofErr w:type="spellStart"/>
             <w:r>
               <w:rPr>
                 <w:color w:val="000000"/>
               </w:rPr>
               <w:t>Trainee</w:t>
             </w:r>
-            <w:bookmarkStart w:id="8" w:name="_GoBack"/>
-            <w:bookmarkEnd w:id="8"/>
+            <w:proofErr w:type="spellEnd"/>
           </w:p>
         </w:tc>
       </w:tr>
@@ -8216,6 +8298,12 @@
                 <w:color w:val="000000"/>
               </w:rPr>
             </w:pPr>
+            <w:r>
+              <w:rPr>
+                <w:color w:val="000000"/>
+              </w:rPr>
+              <w:t>Crear, organizar y administrar eficientemente la BD</w:t>
+            </w:r>
           </w:p>
         </w:tc>
       </w:tr>
@@ -8384,8 +8472,8 @@
           <w:lang w:val="en-US"/>
         </w:rPr>
       </w:pPr>
-      <w:bookmarkStart w:id="9" w:name="_4d34og8" w:colFirst="0" w:colLast="0"/>
-      <w:bookmarkEnd w:id="9"/>
+      <w:bookmarkStart w:id="8" w:name="_4d34og8" w:colFirst="0" w:colLast="0"/>
+      <w:bookmarkEnd w:id="8"/>
     </w:p>
     <w:p>
       <w:pPr>
@@ -8856,6 +8944,7 @@
                 <w:b/>
                 <w:color w:val="365F91"/>
               </w:rPr>
+              <w:lastRenderedPageBreak/>
               <w:t>RF</w:t>
             </w:r>
           </w:p>
@@ -8944,7 +9033,6 @@
                 <w:b/>
                 <w:color w:val="365F91"/>
               </w:rPr>
-              <w:lastRenderedPageBreak/>
               <w:t>RNF</w:t>
             </w:r>
           </w:p>
@@ -9184,8 +9272,8 @@
           <w:color w:val="FF0000"/>
         </w:rPr>
       </w:pPr>
-      <w:bookmarkStart w:id="10" w:name="_2s8eyo1" w:colFirst="0" w:colLast="0"/>
-      <w:bookmarkEnd w:id="10"/>
+      <w:bookmarkStart w:id="9" w:name="_2s8eyo1" w:colFirst="0" w:colLast="0"/>
+      <w:bookmarkEnd w:id="9"/>
     </w:p>
     <w:p>
       <w:pPr>
@@ -9459,8 +9547,8 @@
           <w:color w:val="FF0000"/>
         </w:rPr>
       </w:pPr>
-      <w:bookmarkStart w:id="11" w:name="_17dp8vu" w:colFirst="0" w:colLast="0"/>
-      <w:bookmarkEnd w:id="11"/>
+      <w:bookmarkStart w:id="10" w:name="_17dp8vu" w:colFirst="0" w:colLast="0"/>
+      <w:bookmarkEnd w:id="10"/>
     </w:p>
     <w:p>
       <w:pPr>
@@ -9509,8 +9597,8 @@
           <w:color w:val="000000"/>
         </w:rPr>
       </w:pPr>
-      <w:bookmarkStart w:id="12" w:name="_3rdcrjn" w:colFirst="0" w:colLast="0"/>
-      <w:bookmarkEnd w:id="12"/>
+      <w:bookmarkStart w:id="11" w:name="_3rdcrjn" w:colFirst="0" w:colLast="0"/>
+      <w:bookmarkEnd w:id="11"/>
       <w:r>
         <w:rPr>
           <w:color w:val="000000"/>
@@ -9693,8 +9781,8 @@
           <w:szCs w:val="32"/>
         </w:rPr>
       </w:pPr>
-      <w:bookmarkStart w:id="13" w:name="_26in1rg" w:colFirst="0" w:colLast="0"/>
-      <w:bookmarkEnd w:id="13"/>
+      <w:bookmarkStart w:id="12" w:name="_26in1rg" w:colFirst="0" w:colLast="0"/>
+      <w:bookmarkEnd w:id="12"/>
       <w:r>
         <w:rPr>
           <w:b/>
@@ -9719,8 +9807,8 @@
           <w:color w:val="000000"/>
         </w:rPr>
       </w:pPr>
-      <w:bookmarkStart w:id="14" w:name="_lnxbz9" w:colFirst="0" w:colLast="0"/>
-      <w:bookmarkEnd w:id="14"/>
+      <w:bookmarkStart w:id="13" w:name="_lnxbz9" w:colFirst="0" w:colLast="0"/>
+      <w:bookmarkEnd w:id="13"/>
     </w:p>
     <w:p>
       <w:pPr>
@@ -9758,9 +9846,6 @@
       <w:pPr>
         <w:ind w:left="600" w:firstLine="107"/>
         <w:jc w:val="both"/>
-        <w:rPr>
-          <w:color w:val="365F91"/>
-        </w:rPr>
       </w:pPr>
       <w:r>
         <w:t>El sistema “</w:t>
@@ -9805,10 +9890,33 @@
       <w:pPr>
         <w:ind w:left="600" w:firstLine="107"/>
         <w:jc w:val="both"/>
+      </w:pPr>
+    </w:p>
+    <w:p>
+      <w:pPr>
+        <w:ind w:left="600" w:firstLine="107"/>
+        <w:jc w:val="both"/>
+      </w:pPr>
+    </w:p>
+    <w:p>
+      <w:pPr>
+        <w:ind w:left="600" w:firstLine="107"/>
+        <w:jc w:val="both"/>
         <w:rPr>
           <w:color w:val="365F91"/>
         </w:rPr>
       </w:pPr>
+    </w:p>
+    <w:p>
+      <w:pPr>
+        <w:ind w:left="600" w:firstLine="107"/>
+        <w:jc w:val="both"/>
+        <w:rPr>
+          <w:color w:val="365F91"/>
+        </w:rPr>
+      </w:pPr>
+      <w:bookmarkStart w:id="14" w:name="_GoBack"/>
+      <w:bookmarkEnd w:id="14"/>
       <w:r>
         <w:rPr>
           <w:noProof/>
@@ -9922,6 +10030,7 @@
           <w:sz w:val="28"/>
           <w:szCs w:val="28"/>
         </w:rPr>
+        <w:lastRenderedPageBreak/>
         <w:t>Características de los usuarios</w:t>
       </w:r>
     </w:p>
@@ -10587,6 +10696,7 @@
     </w:p>
     <w:p>
       <w:pPr>
+        <w:pStyle w:val="Prrafodelista"/>
         <w:widowControl w:val="0"/>
         <w:numPr>
           <w:ilvl w:val="0"/>
@@ -10599,19 +10709,17 @@
           <w:right w:val="nil"/>
           <w:between w:val="nil"/>
         </w:pBdr>
-        <w:rPr>
-          <w:color w:val="365F91"/>
-        </w:rPr>
       </w:pPr>
       <w:r>
-        <w:rPr>
-          <w:color w:val="365F91"/>
-        </w:rPr>
-        <w:t>Interfaz para ser usada con internet (solamente o puede ser de escritorio).</w:t>
+        <w:t>Esté sistema funciona</w:t>
       </w:r>
-    </w:p>
-    <w:p>
-      <w:pPr>
+      <w:r>
+        <w:t xml:space="preserve"> únicamente en tiempo real con conexión a internet</w:t>
+      </w:r>
+    </w:p>
+    <w:p>
+      <w:pPr>
+        <w:pStyle w:val="Prrafodelista"/>
         <w:widowControl w:val="0"/>
         <w:numPr>
           <w:ilvl w:val="0"/>
@@ -10624,38 +10732,61 @@
           <w:right w:val="nil"/>
           <w:between w:val="nil"/>
         </w:pBdr>
-        <w:rPr>
-          <w:color w:val="365F91"/>
-        </w:rPr>
       </w:pPr>
       <w:r>
-        <w:rPr>
-          <w:color w:val="365F91"/>
-        </w:rPr>
-        <w:t xml:space="preserve">Lenguajes y tecnologías en uso: HTML, </w:t>
+        <w:t xml:space="preserve">Lenguajes y tecnologías a usar: HTML, CSS, JavaScript, Python, </w:t>
       </w:r>
       <w:proofErr w:type="spellStart"/>
       <w:r>
-        <w:rPr>
-          <w:color w:val="365F91"/>
-        </w:rPr>
-        <w:t>JavScript</w:t>
+        <w:t>Mysql</w:t>
       </w:r>
       <w:proofErr w:type="spellEnd"/>
-      <w:proofErr w:type="gramStart"/>
       <w:r>
-        <w:rPr>
-          <w:color w:val="365F91"/>
-        </w:rPr>
-        <w:t>…….</w:t>
-      </w:r>
-      <w:proofErr w:type="gramEnd"/>
-      <w:r>
-        <w:rPr>
-          <w:color w:val="365F91"/>
-        </w:rPr>
         <w:t>.</w:t>
       </w:r>
+    </w:p>
+    <w:p>
+      <w:pPr>
+        <w:pStyle w:val="Prrafodelista"/>
+        <w:widowControl w:val="0"/>
+        <w:numPr>
+          <w:ilvl w:val="0"/>
+          <w:numId w:val="2"/>
+        </w:numPr>
+        <w:pBdr>
+          <w:top w:val="nil"/>
+          <w:left w:val="nil"/>
+          <w:bottom w:val="nil"/>
+          <w:right w:val="nil"/>
+          <w:between w:val="nil"/>
+        </w:pBdr>
+      </w:pPr>
+      <w:r>
+        <w:t xml:space="preserve">Visitantes no </w:t>
+      </w:r>
+      <w:proofErr w:type="spellStart"/>
+      <w:r>
+        <w:t>logeados</w:t>
+      </w:r>
+      <w:proofErr w:type="spellEnd"/>
+      <w:r>
+        <w:t xml:space="preserve"> no tendrán acceso al 100% de la plataforma</w:t>
+      </w:r>
+    </w:p>
+    <w:p>
+      <w:pPr>
+        <w:widowControl w:val="0"/>
+        <w:pBdr>
+          <w:top w:val="nil"/>
+          <w:left w:val="nil"/>
+          <w:bottom w:val="nil"/>
+          <w:right w:val="nil"/>
+          <w:between w:val="nil"/>
+        </w:pBdr>
+        <w:rPr>
+          <w:color w:val="365F91"/>
+        </w:rPr>
+      </w:pPr>
     </w:p>
     <w:p>
       <w:pPr>
@@ -11221,6 +11352,7 @@
                 <w:b/>
                 <w:color w:val="000000"/>
               </w:rPr>
+              <w:lastRenderedPageBreak/>
               <w:t>Calendario</w:t>
             </w:r>
           </w:p>
@@ -11280,7 +11412,6 @@
                 <w:b/>
                 <w:color w:val="000000"/>
               </w:rPr>
-              <w:lastRenderedPageBreak/>
               <w:t>Inconvenientes:</w:t>
             </w:r>
           </w:p>
@@ -13094,7 +13225,7 @@
   <w:style w:type="paragraph" w:default="1" w:styleId="Normal">
     <w:name w:val="Normal"/>
     <w:qFormat/>
-    <w:rsid w:val="006E5478"/>
+    <w:rsid w:val="003B3188"/>
   </w:style>
   <w:style w:type="paragraph" w:styleId="Ttulo1">
     <w:name w:val="heading 1"/>
@@ -13416,6 +13547,17 @@
         <w:right w:w="70" w:type="dxa"/>
       </w:tblCellMar>
     </w:tblPr>
+  </w:style>
+  <w:style w:type="paragraph" w:styleId="Prrafodelista">
+    <w:name w:val="List Paragraph"/>
+    <w:basedOn w:val="Normal"/>
+    <w:uiPriority w:val="34"/>
+    <w:qFormat/>
+    <w:rsid w:val="003B3188"/>
+    <w:pPr>
+      <w:ind w:left="720"/>
+      <w:contextualSpacing/>
+    </w:pPr>
   </w:style>
 </w:styles>
 </file>

</xml_diff>

<commit_message>
Agrego requerimientos no funcionales
</commit_message>
<xml_diff>
--- a/Documentacion IEEE 830 version T. Lencina.docx
+++ b/Documentacion IEEE 830 version T. Lencina.docx
@@ -469,9 +469,9 @@
           <w:szCs w:val="16"/>
         </w:rPr>
         <w:sectPr>
-          <w:headerReference w:type="default" r:id="rId7"/>
-          <w:footerReference w:type="default" r:id="rId8"/>
-          <w:headerReference w:type="first" r:id="rId9"/>
+          <w:headerReference w:type="default" r:id="rId8"/>
+          <w:footerReference w:type="default" r:id="rId9"/>
+          <w:headerReference w:type="first" r:id="rId10"/>
           <w:pgSz w:w="11906" w:h="16838"/>
           <w:pgMar w:top="1417" w:right="1701" w:bottom="1417" w:left="1701" w:header="708" w:footer="708" w:gutter="0"/>
           <w:pgNumType w:start="1"/>
@@ -1198,8 +1198,8 @@
           <w:szCs w:val="16"/>
         </w:rPr>
         <w:sectPr>
-          <w:headerReference w:type="first" r:id="rId10"/>
-          <w:footerReference w:type="first" r:id="rId11"/>
+          <w:headerReference w:type="first" r:id="rId11"/>
+          <w:footerReference w:type="first" r:id="rId12"/>
           <w:pgSz w:w="11906" w:h="16838"/>
           <w:pgMar w:top="1417" w:right="1701" w:bottom="1417" w:left="1701" w:header="708" w:footer="708" w:gutter="0"/>
           <w:cols w:space="720"/>
@@ -1531,9 +1531,9 @@
       <w:pPr>
         <w:widowControl w:val="0"/>
         <w:sectPr>
-          <w:headerReference w:type="default" r:id="rId12"/>
-          <w:headerReference w:type="first" r:id="rId13"/>
-          <w:footerReference w:type="first" r:id="rId14"/>
+          <w:headerReference w:type="default" r:id="rId13"/>
+          <w:headerReference w:type="first" r:id="rId14"/>
+          <w:footerReference w:type="first" r:id="rId15"/>
           <w:pgSz w:w="11906" w:h="16838"/>
           <w:pgMar w:top="1417" w:right="1701" w:bottom="1417" w:left="1701" w:header="708" w:footer="708" w:gutter="0"/>
           <w:cols w:space="720"/>
@@ -9915,8 +9915,6 @@
           <w:color w:val="365F91"/>
         </w:rPr>
       </w:pPr>
-      <w:bookmarkStart w:id="14" w:name="_GoBack"/>
-      <w:bookmarkEnd w:id="14"/>
       <w:r>
         <w:rPr>
           <w:noProof/>
@@ -9961,7 +9959,7 @@
                     <pic:cNvPicPr/>
                   </pic:nvPicPr>
                   <pic:blipFill>
-                    <a:blip r:embed="rId15" cstate="print">
+                    <a:blip r:embed="rId16" cstate="print">
                       <a:extLst>
                         <a:ext uri="{28A0092B-C50C-407E-A947-70E740481C1C}">
                           <a14:useLocalDpi xmlns:a14="http://schemas.microsoft.com/office/drawing/2010/main" val="0"/>
@@ -10651,8 +10649,8 @@
           <w:color w:val="FF0000"/>
         </w:rPr>
       </w:pPr>
-      <w:bookmarkStart w:id="15" w:name="_1ksv4uv" w:colFirst="0" w:colLast="0"/>
-      <w:bookmarkEnd w:id="15"/>
+      <w:bookmarkStart w:id="14" w:name="_1ksv4uv" w:colFirst="0" w:colLast="0"/>
+      <w:bookmarkEnd w:id="14"/>
       <w:r>
         <w:rPr>
           <w:i/>
@@ -10711,10 +10709,7 @@
         </w:pBdr>
       </w:pPr>
       <w:r>
-        <w:t>Esté sistema funciona</w:t>
-      </w:r>
-      <w:r>
-        <w:t xml:space="preserve"> únicamente en tiempo real con conexión a internet</w:t>
+        <w:t>Esté sistema funciona únicamente en tiempo real con conexión a internet</w:t>
       </w:r>
     </w:p>
     <w:p>
@@ -10798,19 +10793,10 @@
           <w:right w:val="nil"/>
           <w:between w:val="nil"/>
         </w:pBdr>
-        <w:ind w:left="600"/>
-        <w:rPr>
-          <w:i/>
-          <w:color w:val="FF0000"/>
-        </w:rPr>
-      </w:pPr>
-      <w:r>
-        <w:rPr>
-          <w:i/>
-          <w:color w:val="FF0000"/>
-        </w:rPr>
-        <w:t>.</w:t>
-      </w:r>
+        <w:rPr>
+          <w:color w:val="365F91"/>
+        </w:rPr>
+      </w:pPr>
     </w:p>
     <w:p>
       <w:pPr>
@@ -10822,11 +10808,19 @@
           <w:right w:val="nil"/>
           <w:between w:val="nil"/>
         </w:pBdr>
+        <w:ind w:left="600"/>
         <w:rPr>
           <w:i/>
           <w:color w:val="FF0000"/>
         </w:rPr>
       </w:pPr>
+      <w:r>
+        <w:rPr>
+          <w:i/>
+          <w:color w:val="FF0000"/>
+        </w:rPr>
+        <w:t>.</w:t>
+      </w:r>
     </w:p>
     <w:p>
       <w:pPr>
@@ -10843,8 +10837,24 @@
           <w:color w:val="FF0000"/>
         </w:rPr>
       </w:pPr>
-      <w:bookmarkStart w:id="16" w:name="_44sinio" w:colFirst="0" w:colLast="0"/>
-      <w:bookmarkEnd w:id="16"/>
+    </w:p>
+    <w:p>
+      <w:pPr>
+        <w:widowControl w:val="0"/>
+        <w:pBdr>
+          <w:top w:val="nil"/>
+          <w:left w:val="nil"/>
+          <w:bottom w:val="nil"/>
+          <w:right w:val="nil"/>
+          <w:between w:val="nil"/>
+        </w:pBdr>
+        <w:rPr>
+          <w:i/>
+          <w:color w:val="FF0000"/>
+        </w:rPr>
+      </w:pPr>
+      <w:bookmarkStart w:id="15" w:name="_44sinio" w:colFirst="0" w:colLast="0"/>
+      <w:bookmarkEnd w:id="15"/>
     </w:p>
     <w:p>
       <w:pPr>
@@ -10911,6 +10921,909 @@
       </w:pPr>
     </w:p>
     <w:p>
+      <w:pPr>
+        <w:pBdr>
+          <w:top w:val="nil"/>
+          <w:left w:val="nil"/>
+          <w:bottom w:val="nil"/>
+          <w:right w:val="nil"/>
+          <w:between w:val="nil"/>
+        </w:pBdr>
+        <w:ind w:left="300"/>
+        <w:rPr>
+          <w:b/>
+          <w:color w:val="000000"/>
+          <w:sz w:val="24"/>
+          <w:szCs w:val="24"/>
+        </w:rPr>
+      </w:pPr>
+      <w:proofErr w:type="gramStart"/>
+      <w:r>
+        <w:rPr>
+          <w:b/>
+          <w:color w:val="000000"/>
+          <w:sz w:val="24"/>
+          <w:szCs w:val="24"/>
+        </w:rPr>
+        <w:t>Requerimiento No funcionales</w:t>
+      </w:r>
+      <w:proofErr w:type="gramEnd"/>
+      <w:r>
+        <w:rPr>
+          <w:b/>
+          <w:color w:val="000000"/>
+          <w:sz w:val="24"/>
+          <w:szCs w:val="24"/>
+        </w:rPr>
+        <w:t>:</w:t>
+      </w:r>
+    </w:p>
+    <w:p>
+      <w:pPr>
+        <w:pBdr>
+          <w:top w:val="nil"/>
+          <w:left w:val="nil"/>
+          <w:bottom w:val="nil"/>
+          <w:right w:val="nil"/>
+          <w:between w:val="nil"/>
+        </w:pBdr>
+        <w:ind w:left="300"/>
+        <w:rPr>
+          <w:color w:val="000000"/>
+          <w:sz w:val="24"/>
+          <w:szCs w:val="24"/>
+        </w:rPr>
+      </w:pPr>
+    </w:p>
+    <w:p>
+      <w:pPr>
+        <w:pBdr>
+          <w:top w:val="nil"/>
+          <w:left w:val="nil"/>
+          <w:bottom w:val="nil"/>
+          <w:right w:val="nil"/>
+          <w:between w:val="nil"/>
+        </w:pBdr>
+        <w:ind w:left="300"/>
+        <w:rPr>
+          <w:b/>
+          <w:color w:val="000000"/>
+          <w:sz w:val="24"/>
+          <w:szCs w:val="24"/>
+        </w:rPr>
+      </w:pPr>
+      <w:r>
+        <w:rPr>
+          <w:color w:val="000000"/>
+          <w:sz w:val="24"/>
+          <w:szCs w:val="24"/>
+        </w:rPr>
+        <w:tab/>
+      </w:r>
+      <w:r>
+        <w:rPr>
+          <w:b/>
+          <w:color w:val="000000"/>
+          <w:sz w:val="24"/>
+          <w:szCs w:val="24"/>
+        </w:rPr>
+        <w:t xml:space="preserve">RNF1: </w:t>
+      </w:r>
+      <w:r>
+        <w:rPr>
+          <w:b/>
+          <w:color w:val="000000"/>
+          <w:sz w:val="24"/>
+          <w:szCs w:val="24"/>
+        </w:rPr>
+        <w:t xml:space="preserve">Lenguaje de </w:t>
+      </w:r>
+      <w:proofErr w:type="spellStart"/>
+      <w:r>
+        <w:rPr>
+          <w:b/>
+          <w:color w:val="000000"/>
+          <w:sz w:val="24"/>
+          <w:szCs w:val="24"/>
+        </w:rPr>
+        <w:t>Programacion</w:t>
+      </w:r>
+      <w:proofErr w:type="spellEnd"/>
+    </w:p>
+    <w:p>
+      <w:pPr>
+        <w:pBdr>
+          <w:top w:val="nil"/>
+          <w:left w:val="nil"/>
+          <w:bottom w:val="nil"/>
+          <w:right w:val="nil"/>
+          <w:between w:val="nil"/>
+        </w:pBdr>
+        <w:ind w:left="300"/>
+        <w:rPr>
+          <w:color w:val="000000"/>
+          <w:sz w:val="24"/>
+          <w:szCs w:val="24"/>
+        </w:rPr>
+      </w:pPr>
+      <w:r>
+        <w:rPr>
+          <w:color w:val="000000"/>
+          <w:sz w:val="24"/>
+          <w:szCs w:val="24"/>
+        </w:rPr>
+        <w:t>El sistema se desarrollará en un l</w:t>
+      </w:r>
+      <w:r>
+        <w:rPr>
+          <w:color w:val="000000"/>
+          <w:sz w:val="24"/>
+          <w:szCs w:val="24"/>
+        </w:rPr>
+        <w:t xml:space="preserve">enguaje de programación de alto </w:t>
+      </w:r>
+      <w:r>
+        <w:rPr>
+          <w:color w:val="000000"/>
+          <w:sz w:val="24"/>
+          <w:szCs w:val="24"/>
+        </w:rPr>
+        <w:t xml:space="preserve">nivel, orientado a objetos. En este caso </w:t>
+      </w:r>
+      <w:r>
+        <w:rPr>
+          <w:color w:val="000000"/>
+          <w:sz w:val="24"/>
+          <w:szCs w:val="24"/>
+        </w:rPr>
+        <w:t xml:space="preserve">desarrollaremos el </w:t>
+      </w:r>
+      <w:proofErr w:type="spellStart"/>
+      <w:r>
+        <w:rPr>
+          <w:color w:val="000000"/>
+          <w:sz w:val="24"/>
+          <w:szCs w:val="24"/>
+        </w:rPr>
+        <w:t>backend</w:t>
+      </w:r>
+      <w:proofErr w:type="spellEnd"/>
+      <w:r>
+        <w:rPr>
+          <w:color w:val="000000"/>
+          <w:sz w:val="24"/>
+          <w:szCs w:val="24"/>
+        </w:rPr>
+        <w:t xml:space="preserve"> con Python, para que se conecte con el </w:t>
+      </w:r>
+      <w:proofErr w:type="spellStart"/>
+      <w:r>
+        <w:rPr>
+          <w:color w:val="000000"/>
+          <w:sz w:val="24"/>
+          <w:szCs w:val="24"/>
+        </w:rPr>
+        <w:t>frontend</w:t>
+      </w:r>
+      <w:proofErr w:type="spellEnd"/>
+      <w:r>
+        <w:rPr>
+          <w:color w:val="000000"/>
+          <w:sz w:val="24"/>
+          <w:szCs w:val="24"/>
+        </w:rPr>
+        <w:t xml:space="preserve"> en el que utilizaremos HTML, CSS, </w:t>
+      </w:r>
+      <w:proofErr w:type="spellStart"/>
+      <w:r>
+        <w:rPr>
+          <w:color w:val="000000"/>
+          <w:sz w:val="24"/>
+          <w:szCs w:val="24"/>
+        </w:rPr>
+        <w:t>Bootstrap</w:t>
+      </w:r>
+      <w:proofErr w:type="spellEnd"/>
+      <w:r>
+        <w:rPr>
+          <w:color w:val="000000"/>
+          <w:sz w:val="24"/>
+          <w:szCs w:val="24"/>
+        </w:rPr>
+        <w:t xml:space="preserve">, y </w:t>
+      </w:r>
+      <w:proofErr w:type="spellStart"/>
+      <w:r>
+        <w:rPr>
+          <w:color w:val="000000"/>
+          <w:sz w:val="24"/>
+          <w:szCs w:val="24"/>
+        </w:rPr>
+        <w:t>Javascript</w:t>
+      </w:r>
+      <w:proofErr w:type="spellEnd"/>
+      <w:r>
+        <w:rPr>
+          <w:color w:val="000000"/>
+          <w:sz w:val="24"/>
+          <w:szCs w:val="24"/>
+        </w:rPr>
+        <w:t>.</w:t>
+      </w:r>
+    </w:p>
+    <w:p>
+      <w:pPr>
+        <w:pBdr>
+          <w:top w:val="nil"/>
+          <w:left w:val="nil"/>
+          <w:bottom w:val="nil"/>
+          <w:right w:val="nil"/>
+          <w:between w:val="nil"/>
+        </w:pBdr>
+        <w:ind w:left="300"/>
+        <w:rPr>
+          <w:color w:val="000000"/>
+          <w:sz w:val="24"/>
+          <w:szCs w:val="24"/>
+        </w:rPr>
+      </w:pPr>
+    </w:p>
+    <w:p>
+      <w:pPr>
+        <w:pBdr>
+          <w:top w:val="nil"/>
+          <w:left w:val="nil"/>
+          <w:bottom w:val="nil"/>
+          <w:right w:val="nil"/>
+          <w:between w:val="nil"/>
+        </w:pBdr>
+        <w:ind w:left="300"/>
+        <w:rPr>
+          <w:b/>
+          <w:color w:val="000000"/>
+          <w:sz w:val="24"/>
+          <w:szCs w:val="24"/>
+        </w:rPr>
+      </w:pPr>
+      <w:r>
+        <w:rPr>
+          <w:b/>
+          <w:color w:val="000000"/>
+          <w:sz w:val="24"/>
+          <w:szCs w:val="24"/>
+        </w:rPr>
+        <w:tab/>
+        <w:t xml:space="preserve">RNF2: </w:t>
+      </w:r>
+      <w:r>
+        <w:rPr>
+          <w:b/>
+          <w:color w:val="000000"/>
+          <w:sz w:val="24"/>
+          <w:szCs w:val="24"/>
+        </w:rPr>
+        <w:t>Base de datos.</w:t>
+      </w:r>
+    </w:p>
+    <w:p>
+      <w:pPr>
+        <w:pBdr>
+          <w:top w:val="nil"/>
+          <w:left w:val="nil"/>
+          <w:bottom w:val="nil"/>
+          <w:right w:val="nil"/>
+          <w:between w:val="nil"/>
+        </w:pBdr>
+        <w:ind w:left="300"/>
+        <w:rPr>
+          <w:color w:val="000000"/>
+          <w:sz w:val="24"/>
+          <w:szCs w:val="24"/>
+        </w:rPr>
+      </w:pPr>
+      <w:r>
+        <w:rPr>
+          <w:color w:val="000000"/>
+          <w:sz w:val="24"/>
+          <w:szCs w:val="24"/>
+        </w:rPr>
+        <w:t>El sistema será desarrollado para que interactúe con un motor de</w:t>
+      </w:r>
+    </w:p>
+    <w:p>
+      <w:pPr>
+        <w:pBdr>
+          <w:top w:val="nil"/>
+          <w:left w:val="nil"/>
+          <w:bottom w:val="nil"/>
+          <w:right w:val="nil"/>
+          <w:between w:val="nil"/>
+        </w:pBdr>
+        <w:ind w:left="300"/>
+        <w:rPr>
+          <w:color w:val="000000"/>
+          <w:sz w:val="24"/>
+          <w:szCs w:val="24"/>
+        </w:rPr>
+      </w:pPr>
+      <w:r>
+        <w:rPr>
+          <w:color w:val="000000"/>
+          <w:sz w:val="24"/>
+          <w:szCs w:val="24"/>
+        </w:rPr>
+        <w:t xml:space="preserve">base de datos. Para este sistema utilizaremos </w:t>
+      </w:r>
+      <w:proofErr w:type="spellStart"/>
+      <w:r>
+        <w:rPr>
+          <w:color w:val="000000"/>
+          <w:sz w:val="24"/>
+          <w:szCs w:val="24"/>
+        </w:rPr>
+        <w:t>MySQL</w:t>
+      </w:r>
+      <w:proofErr w:type="spellEnd"/>
+      <w:r>
+        <w:rPr>
+          <w:color w:val="000000"/>
+          <w:sz w:val="24"/>
+          <w:szCs w:val="24"/>
+        </w:rPr>
+        <w:t>, en el cual se almacenan los registros de los usuarios, registros de activos, y datos a reutilizarse en la plataforma web.</w:t>
+      </w:r>
+    </w:p>
+    <w:p>
+      <w:pPr>
+        <w:pBdr>
+          <w:top w:val="nil"/>
+          <w:left w:val="nil"/>
+          <w:bottom w:val="nil"/>
+          <w:right w:val="nil"/>
+          <w:between w:val="nil"/>
+        </w:pBdr>
+        <w:ind w:left="300"/>
+        <w:rPr>
+          <w:color w:val="000000"/>
+          <w:sz w:val="24"/>
+          <w:szCs w:val="24"/>
+        </w:rPr>
+      </w:pPr>
+    </w:p>
+    <w:p>
+      <w:pPr>
+        <w:pBdr>
+          <w:top w:val="nil"/>
+          <w:left w:val="nil"/>
+          <w:bottom w:val="nil"/>
+          <w:right w:val="nil"/>
+          <w:between w:val="nil"/>
+        </w:pBdr>
+        <w:ind w:left="300"/>
+        <w:rPr>
+          <w:b/>
+          <w:color w:val="000000"/>
+          <w:sz w:val="24"/>
+          <w:szCs w:val="24"/>
+        </w:rPr>
+      </w:pPr>
+      <w:r>
+        <w:rPr>
+          <w:color w:val="000000"/>
+          <w:sz w:val="24"/>
+          <w:szCs w:val="24"/>
+        </w:rPr>
+        <w:tab/>
+      </w:r>
+      <w:r>
+        <w:rPr>
+          <w:b/>
+          <w:color w:val="000000"/>
+          <w:sz w:val="24"/>
+          <w:szCs w:val="24"/>
+        </w:rPr>
+        <w:t>RNF3. Restricciones de funcionamiento.</w:t>
+      </w:r>
+    </w:p>
+    <w:p>
+      <w:pPr>
+        <w:pBdr>
+          <w:top w:val="nil"/>
+          <w:left w:val="nil"/>
+          <w:bottom w:val="nil"/>
+          <w:right w:val="nil"/>
+          <w:between w:val="nil"/>
+        </w:pBdr>
+        <w:ind w:left="300"/>
+        <w:rPr>
+          <w:color w:val="000000"/>
+          <w:sz w:val="24"/>
+          <w:szCs w:val="24"/>
+        </w:rPr>
+      </w:pPr>
+      <w:r>
+        <w:rPr>
+          <w:color w:val="000000"/>
+          <w:sz w:val="24"/>
+          <w:szCs w:val="24"/>
+        </w:rPr>
+        <w:t>Para el acceso al sistema se contemplará dos tipos de usuarios.</w:t>
+      </w:r>
+    </w:p>
+    <w:p>
+      <w:pPr>
+        <w:pBdr>
+          <w:top w:val="nil"/>
+          <w:left w:val="nil"/>
+          <w:bottom w:val="nil"/>
+          <w:right w:val="nil"/>
+          <w:between w:val="nil"/>
+        </w:pBdr>
+        <w:ind w:left="300"/>
+        <w:rPr>
+          <w:color w:val="000000"/>
+          <w:sz w:val="24"/>
+          <w:szCs w:val="24"/>
+        </w:rPr>
+      </w:pPr>
+      <w:r>
+        <w:rPr>
+          <w:color w:val="000000"/>
+          <w:sz w:val="24"/>
+          <w:szCs w:val="24"/>
+        </w:rPr>
+        <w:t xml:space="preserve">El usuario </w:t>
+      </w:r>
+      <w:r>
+        <w:rPr>
+          <w:color w:val="000000"/>
+          <w:sz w:val="24"/>
+          <w:szCs w:val="24"/>
+        </w:rPr>
+        <w:t xml:space="preserve">registrado que </w:t>
+      </w:r>
+      <w:r>
+        <w:rPr>
+          <w:color w:val="000000"/>
+          <w:sz w:val="24"/>
+          <w:szCs w:val="24"/>
+        </w:rPr>
+        <w:t>tendrá acceso a todas las funcionalidades</w:t>
+      </w:r>
+      <w:r>
+        <w:rPr>
+          <w:color w:val="000000"/>
+          <w:sz w:val="24"/>
+          <w:szCs w:val="24"/>
+        </w:rPr>
+        <w:t xml:space="preserve"> de la plataforma, registro de sus activos, visualización de la variación de sus </w:t>
+      </w:r>
+      <w:r>
+        <w:rPr>
+          <w:color w:val="000000"/>
+          <w:sz w:val="24"/>
+          <w:szCs w:val="24"/>
+        </w:rPr>
+        <w:t>tenencias</w:t>
+      </w:r>
+      <w:r>
+        <w:rPr>
+          <w:color w:val="000000"/>
+          <w:sz w:val="24"/>
+          <w:szCs w:val="24"/>
+        </w:rPr>
+        <w:t>, etc</w:t>
+      </w:r>
+      <w:r>
+        <w:rPr>
+          <w:color w:val="000000"/>
+          <w:sz w:val="24"/>
+          <w:szCs w:val="24"/>
+        </w:rPr>
+        <w:t>.</w:t>
+      </w:r>
+    </w:p>
+    <w:p>
+      <w:pPr>
+        <w:pBdr>
+          <w:top w:val="nil"/>
+          <w:left w:val="nil"/>
+          <w:bottom w:val="nil"/>
+          <w:right w:val="nil"/>
+          <w:between w:val="nil"/>
+        </w:pBdr>
+        <w:ind w:left="300"/>
+        <w:rPr>
+          <w:color w:val="000000"/>
+          <w:sz w:val="24"/>
+          <w:szCs w:val="24"/>
+        </w:rPr>
+      </w:pPr>
+      <w:r>
+        <w:rPr>
+          <w:color w:val="000000"/>
+          <w:sz w:val="24"/>
+          <w:szCs w:val="24"/>
+        </w:rPr>
+        <w:t xml:space="preserve">El </w:t>
+      </w:r>
+      <w:r>
+        <w:rPr>
+          <w:color w:val="000000"/>
+          <w:sz w:val="24"/>
+          <w:szCs w:val="24"/>
+        </w:rPr>
+        <w:t xml:space="preserve">usuario </w:t>
+      </w:r>
+      <w:r>
+        <w:rPr>
+          <w:color w:val="000000"/>
+          <w:sz w:val="24"/>
+          <w:szCs w:val="24"/>
+        </w:rPr>
+        <w:t xml:space="preserve">visitante </w:t>
+      </w:r>
+      <w:r>
+        <w:rPr>
+          <w:color w:val="000000"/>
+          <w:sz w:val="24"/>
+          <w:szCs w:val="24"/>
+        </w:rPr>
+        <w:t>tendrá acces</w:t>
+      </w:r>
+      <w:r>
+        <w:rPr>
+          <w:color w:val="000000"/>
+          <w:sz w:val="24"/>
+          <w:szCs w:val="24"/>
+        </w:rPr>
+        <w:t xml:space="preserve">o limitado al sistema debido a que para que se habilite el total de las funcionalidades, es requisito estar </w:t>
+      </w:r>
+      <w:r>
+        <w:rPr>
+          <w:color w:val="000000"/>
+          <w:sz w:val="24"/>
+          <w:szCs w:val="24"/>
+        </w:rPr>
+        <w:t>registrado</w:t>
+      </w:r>
+      <w:r>
+        <w:rPr>
+          <w:color w:val="000000"/>
+          <w:sz w:val="24"/>
+          <w:szCs w:val="24"/>
+        </w:rPr>
+        <w:t>.</w:t>
+      </w:r>
+    </w:p>
+    <w:p>
+      <w:pPr>
+        <w:pBdr>
+          <w:top w:val="nil"/>
+          <w:left w:val="nil"/>
+          <w:bottom w:val="nil"/>
+          <w:right w:val="nil"/>
+          <w:between w:val="nil"/>
+        </w:pBdr>
+        <w:ind w:left="300"/>
+        <w:rPr>
+          <w:color w:val="000000"/>
+          <w:sz w:val="24"/>
+          <w:szCs w:val="24"/>
+        </w:rPr>
+      </w:pPr>
+    </w:p>
+    <w:p>
+      <w:pPr>
+        <w:pBdr>
+          <w:top w:val="nil"/>
+          <w:left w:val="nil"/>
+          <w:bottom w:val="nil"/>
+          <w:right w:val="nil"/>
+          <w:between w:val="nil"/>
+        </w:pBdr>
+        <w:ind w:left="300"/>
+        <w:rPr>
+          <w:b/>
+          <w:color w:val="000000"/>
+          <w:sz w:val="24"/>
+          <w:szCs w:val="24"/>
+        </w:rPr>
+      </w:pPr>
+      <w:r>
+        <w:rPr>
+          <w:b/>
+          <w:color w:val="000000"/>
+          <w:sz w:val="24"/>
+          <w:szCs w:val="24"/>
+        </w:rPr>
+        <w:lastRenderedPageBreak/>
+        <w:t>RNF4. Requisitos de rendimiento</w:t>
+      </w:r>
+    </w:p>
+    <w:p>
+      <w:pPr>
+        <w:pBdr>
+          <w:top w:val="nil"/>
+          <w:left w:val="nil"/>
+          <w:bottom w:val="nil"/>
+          <w:right w:val="nil"/>
+          <w:between w:val="nil"/>
+        </w:pBdr>
+        <w:ind w:left="300"/>
+        <w:rPr>
+          <w:color w:val="000000"/>
+          <w:sz w:val="24"/>
+          <w:szCs w:val="24"/>
+        </w:rPr>
+      </w:pPr>
+      <w:r>
+        <w:rPr>
+          <w:color w:val="000000"/>
+          <w:sz w:val="24"/>
+          <w:szCs w:val="24"/>
+        </w:rPr>
+        <w:t xml:space="preserve">El sistema recibirá peticiones en tiempo real y realizará las devoluciones/respuestas correspondientes. </w:t>
+      </w:r>
+      <w:r>
+        <w:rPr>
+          <w:color w:val="000000"/>
+          <w:sz w:val="24"/>
+          <w:szCs w:val="24"/>
+        </w:rPr>
+        <w:t>La frecuencia en la actualización de valores</w:t>
+      </w:r>
+      <w:r>
+        <w:rPr>
+          <w:color w:val="000000"/>
+          <w:sz w:val="24"/>
+          <w:szCs w:val="24"/>
+        </w:rPr>
+        <w:t xml:space="preserve"> </w:t>
+      </w:r>
+      <w:r>
+        <w:rPr>
+          <w:color w:val="000000"/>
+          <w:sz w:val="24"/>
+          <w:szCs w:val="24"/>
+        </w:rPr>
+        <w:t>dependerá de la disponibilidad y particularidades de la API consultada.</w:t>
+      </w:r>
+    </w:p>
+    <w:p>
+      <w:pPr>
+        <w:pBdr>
+          <w:top w:val="nil"/>
+          <w:left w:val="nil"/>
+          <w:bottom w:val="nil"/>
+          <w:right w:val="nil"/>
+          <w:between w:val="nil"/>
+        </w:pBdr>
+        <w:ind w:left="300"/>
+        <w:rPr>
+          <w:color w:val="000000"/>
+          <w:sz w:val="24"/>
+          <w:szCs w:val="24"/>
+        </w:rPr>
+      </w:pPr>
+    </w:p>
+    <w:p>
+      <w:pPr>
+        <w:pBdr>
+          <w:top w:val="nil"/>
+          <w:left w:val="nil"/>
+          <w:bottom w:val="nil"/>
+          <w:right w:val="nil"/>
+          <w:between w:val="nil"/>
+        </w:pBdr>
+        <w:ind w:left="300"/>
+        <w:rPr>
+          <w:b/>
+          <w:color w:val="000000"/>
+          <w:sz w:val="24"/>
+          <w:szCs w:val="24"/>
+        </w:rPr>
+      </w:pPr>
+      <w:r>
+        <w:rPr>
+          <w:b/>
+          <w:color w:val="000000"/>
+          <w:sz w:val="24"/>
+          <w:szCs w:val="24"/>
+        </w:rPr>
+        <w:t>RNF5</w:t>
+      </w:r>
+      <w:r>
+        <w:rPr>
+          <w:b/>
+          <w:color w:val="000000"/>
+          <w:sz w:val="24"/>
+          <w:szCs w:val="24"/>
+        </w:rPr>
+        <w:t>. Requisitos de navegador web</w:t>
+      </w:r>
+    </w:p>
+    <w:p>
+      <w:pPr>
+        <w:pBdr>
+          <w:top w:val="nil"/>
+          <w:left w:val="nil"/>
+          <w:bottom w:val="nil"/>
+          <w:right w:val="nil"/>
+          <w:between w:val="nil"/>
+        </w:pBdr>
+        <w:ind w:left="300"/>
+        <w:rPr>
+          <w:color w:val="000000"/>
+          <w:sz w:val="24"/>
+          <w:szCs w:val="24"/>
+        </w:rPr>
+      </w:pPr>
+      <w:r>
+        <w:rPr>
+          <w:color w:val="000000"/>
+          <w:sz w:val="24"/>
+          <w:szCs w:val="24"/>
+        </w:rPr>
+        <w:t xml:space="preserve">El sistema </w:t>
+      </w:r>
+      <w:r>
+        <w:rPr>
+          <w:color w:val="000000"/>
+          <w:sz w:val="24"/>
+          <w:szCs w:val="24"/>
+        </w:rPr>
+        <w:t xml:space="preserve">será </w:t>
+      </w:r>
+      <w:r>
+        <w:rPr>
+          <w:color w:val="000000"/>
+          <w:sz w:val="24"/>
+          <w:szCs w:val="24"/>
+        </w:rPr>
+        <w:t xml:space="preserve">desarrollado para su utilización en navegadores web de diversos dispositivos, </w:t>
+      </w:r>
+      <w:r>
+        <w:rPr>
+          <w:color w:val="000000"/>
+          <w:sz w:val="24"/>
+          <w:szCs w:val="24"/>
+        </w:rPr>
+        <w:t>por lo que</w:t>
+      </w:r>
+      <w:r>
+        <w:rPr>
+          <w:color w:val="000000"/>
+          <w:sz w:val="24"/>
+          <w:szCs w:val="24"/>
+        </w:rPr>
+        <w:t xml:space="preserve"> </w:t>
+      </w:r>
+      <w:r>
+        <w:rPr>
+          <w:color w:val="000000"/>
+          <w:sz w:val="24"/>
+          <w:szCs w:val="24"/>
+        </w:rPr>
+        <w:t xml:space="preserve">el requisito </w:t>
+      </w:r>
+      <w:r>
+        <w:rPr>
+          <w:color w:val="000000"/>
+          <w:sz w:val="24"/>
+          <w:szCs w:val="24"/>
+        </w:rPr>
+        <w:t>para su correcta utilización</w:t>
+      </w:r>
+      <w:r>
+        <w:rPr>
+          <w:color w:val="000000"/>
+          <w:sz w:val="24"/>
+          <w:szCs w:val="24"/>
+        </w:rPr>
+        <w:t xml:space="preserve"> es que</w:t>
+      </w:r>
+      <w:r>
+        <w:rPr>
+          <w:color w:val="000000"/>
+          <w:sz w:val="24"/>
+          <w:szCs w:val="24"/>
+        </w:rPr>
+        <w:t xml:space="preserve"> el dispositivo </w:t>
+      </w:r>
+      <w:r>
+        <w:rPr>
+          <w:color w:val="000000"/>
+          <w:sz w:val="24"/>
+          <w:szCs w:val="24"/>
+        </w:rPr>
+        <w:t>cuente</w:t>
+      </w:r>
+      <w:r>
+        <w:rPr>
+          <w:color w:val="000000"/>
+          <w:sz w:val="24"/>
+          <w:szCs w:val="24"/>
+        </w:rPr>
+        <w:t xml:space="preserve"> </w:t>
+      </w:r>
+      <w:r>
+        <w:rPr>
+          <w:color w:val="000000"/>
+          <w:sz w:val="24"/>
+          <w:szCs w:val="24"/>
+        </w:rPr>
+        <w:t>con un navegador web y acceso a internet.</w:t>
+      </w:r>
+    </w:p>
+    <w:p>
+      <w:pPr>
+        <w:pBdr>
+          <w:top w:val="nil"/>
+          <w:left w:val="nil"/>
+          <w:bottom w:val="nil"/>
+          <w:right w:val="nil"/>
+          <w:between w:val="nil"/>
+        </w:pBdr>
+        <w:ind w:left="300"/>
+        <w:rPr>
+          <w:color w:val="000000"/>
+          <w:sz w:val="24"/>
+          <w:szCs w:val="24"/>
+        </w:rPr>
+      </w:pPr>
+      <w:r>
+        <w:rPr>
+          <w:color w:val="000000"/>
+          <w:sz w:val="24"/>
+          <w:szCs w:val="24"/>
+        </w:rPr>
+        <w:tab/>
+      </w:r>
+    </w:p>
+    <w:p>
+      <w:pPr>
+        <w:pBdr>
+          <w:top w:val="nil"/>
+          <w:left w:val="nil"/>
+          <w:bottom w:val="nil"/>
+          <w:right w:val="nil"/>
+          <w:between w:val="nil"/>
+        </w:pBdr>
+        <w:ind w:left="300"/>
+        <w:rPr>
+          <w:color w:val="000000"/>
+          <w:sz w:val="24"/>
+          <w:szCs w:val="24"/>
+        </w:rPr>
+      </w:pPr>
+      <w:r>
+        <w:rPr>
+          <w:color w:val="000000"/>
+          <w:sz w:val="24"/>
+          <w:szCs w:val="24"/>
+        </w:rPr>
+        <w:tab/>
+      </w:r>
+    </w:p>
+    <w:p>
+      <w:pPr>
+        <w:pBdr>
+          <w:top w:val="nil"/>
+          <w:left w:val="nil"/>
+          <w:bottom w:val="nil"/>
+          <w:right w:val="nil"/>
+          <w:between w:val="nil"/>
+        </w:pBdr>
+        <w:ind w:left="300"/>
+        <w:rPr>
+          <w:color w:val="000000"/>
+          <w:sz w:val="24"/>
+          <w:szCs w:val="24"/>
+        </w:rPr>
+      </w:pPr>
+    </w:p>
+    <w:p>
       <w:proofErr w:type="spellStart"/>
       <w:r>
         <w:rPr>
@@ -10955,7 +11868,10 @@
         <w:t>Escribir todas las historias de Usuarios encontradas para el proyecto</w:t>
       </w:r>
     </w:p>
-    <w:p/>
+    <w:p>
+      <w:bookmarkStart w:id="16" w:name="_GoBack"/>
+      <w:bookmarkEnd w:id="16"/>
+    </w:p>
     <w:p/>
     <w:p/>
     <w:p/>
@@ -11352,7 +12268,6 @@
                 <w:b/>
                 <w:color w:val="000000"/>
               </w:rPr>
-              <w:lastRenderedPageBreak/>
               <w:t>Calendario</w:t>
             </w:r>
           </w:p>
@@ -11477,7 +12392,7 @@
       </w:pPr>
     </w:p>
     <w:sectPr>
-      <w:headerReference w:type="first" r:id="rId16"/>
+      <w:headerReference w:type="first" r:id="rId17"/>
       <w:pgSz w:w="11906" w:h="16838"/>
       <w:pgMar w:top="1418" w:right="1701" w:bottom="1418" w:left="1701" w:header="709" w:footer="709" w:gutter="0"/>
       <w:cols w:space="720"/>
@@ -13880,4 +14795,16 @@
   </a:objectDefaults>
   <a:extraClrSchemeLst/>
 </a:theme>
+</file>
+
+<file path=customXml/item1.xml><?xml version="1.0" encoding="utf-8"?>
+<b:Sources xmlns:b="http://schemas.openxmlformats.org/officeDocument/2006/bibliography" xmlns="http://schemas.openxmlformats.org/officeDocument/2006/bibliography" SelectedStyle="\APASixthEditionOfficeOnline.xsl" StyleName="APA" Version="6"/>
+</file>
+
+<file path=customXml/itemProps1.xml><?xml version="1.0" encoding="utf-8"?>
+<ds:datastoreItem xmlns:ds="http://schemas.openxmlformats.org/officeDocument/2006/customXml" ds:itemID="{058B8DED-C588-4922-809E-90C80C3E7E9A}">
+  <ds:schemaRefs>
+    <ds:schemaRef ds:uri="http://schemas.openxmlformats.org/officeDocument/2006/bibliography"/>
+  </ds:schemaRefs>
+</ds:datastoreItem>
 </file>
</xml_diff>